<commit_message>
small changes to the report regarding the animal speed
</commit_message>
<xml_diff>
--- a/SheepHerderDocs/Bi-weekly Status/April29th.docx
+++ b/SheepHerderDocs/Bi-weekly Status/April29th.docx
@@ -405,7 +405,7 @@
           <w:sz w:val="20"/>
           <w:shd w:val="clear" w:color="auto" w:fill="FFFFFF"/>
         </w:rPr>
-        <w:t>Adjusting speed with log calculations, to reduce the exponential divergence as the speed grows</w:t>
+        <w:t>Adjusting speed with calculations, to reduce the exponential divergence as the speed grows</w:t>
       </w:r>
     </w:p>
     <w:p>
@@ -911,15 +911,79 @@
           <w:sz w:val="20"/>
           <w:shd w:val="clear" w:color="auto" w:fill="FFFFFF"/>
         </w:rPr>
-        <w:t>Worked</w:t>
-      </w:r>
-      <w:r>
-        <w:rPr>
-          <w:rFonts w:ascii="inherit" w:eastAsia="inherit" w:hAnsi="inherit" w:cs="inherit"/>
-          <w:sz w:val="20"/>
-          <w:shd w:val="clear" w:color="auto" w:fill="FFFFFF"/>
-        </w:rPr>
-        <w:t xml:space="preserve"> on interstitial modals for game start (with instructions) and game finish (with score)</w:t>
+        <w:t>Finished</w:t>
+      </w:r>
+      <w:r>
+        <w:rPr>
+          <w:rFonts w:ascii="inherit" w:eastAsia="inherit" w:hAnsi="inherit" w:cs="inherit"/>
+          <w:sz w:val="20"/>
+          <w:shd w:val="clear" w:color="auto" w:fill="FFFFFF"/>
+        </w:rPr>
+        <w:t xml:space="preserve"> interstitial modals for </w:t>
+      </w:r>
+      <w:r>
+        <w:rPr>
+          <w:rFonts w:ascii="inherit" w:eastAsia="inherit" w:hAnsi="inherit" w:cs="inherit"/>
+          <w:sz w:val="20"/>
+          <w:shd w:val="clear" w:color="auto" w:fill="FFFFFF"/>
+        </w:rPr>
+        <w:t>"</w:t>
+      </w:r>
+      <w:r>
+        <w:rPr>
+          <w:rFonts w:ascii="inherit" w:eastAsia="inherit" w:hAnsi="inherit" w:cs="inherit"/>
+          <w:sz w:val="20"/>
+          <w:shd w:val="clear" w:color="auto" w:fill="FFFFFF"/>
+        </w:rPr>
+        <w:t>game start</w:t>
+      </w:r>
+      <w:r>
+        <w:rPr>
+          <w:rFonts w:ascii="inherit" w:eastAsia="inherit" w:hAnsi="inherit" w:cs="inherit"/>
+          <w:sz w:val="20"/>
+          <w:shd w:val="clear" w:color="auto" w:fill="FFFFFF"/>
+        </w:rPr>
+        <w:t>"</w:t>
+      </w:r>
+      <w:r>
+        <w:rPr>
+          <w:rFonts w:ascii="inherit" w:eastAsia="inherit" w:hAnsi="inherit" w:cs="inherit"/>
+          <w:sz w:val="20"/>
+          <w:shd w:val="clear" w:color="auto" w:fill="FFFFFF"/>
+        </w:rPr>
+        <w:t xml:space="preserve"> (with instructions) and </w:t>
+      </w:r>
+      <w:r>
+        <w:rPr>
+          <w:rFonts w:ascii="inherit" w:eastAsia="inherit" w:hAnsi="inherit" w:cs="inherit"/>
+          <w:sz w:val="20"/>
+          <w:shd w:val="clear" w:color="auto" w:fill="FFFFFF"/>
+        </w:rPr>
+        <w:t>"</w:t>
+      </w:r>
+      <w:r>
+        <w:rPr>
+          <w:rFonts w:ascii="inherit" w:eastAsia="inherit" w:hAnsi="inherit" w:cs="inherit"/>
+          <w:sz w:val="20"/>
+          <w:shd w:val="clear" w:color="auto" w:fill="FFFFFF"/>
+        </w:rPr>
+        <w:t>game finish</w:t>
+      </w:r>
+      <w:r>
+        <w:rPr>
+          <w:rFonts w:ascii="inherit" w:eastAsia="inherit" w:hAnsi="inherit" w:cs="inherit"/>
+          <w:sz w:val="20"/>
+          <w:shd w:val="clear" w:color="auto" w:fill="FFFFFF"/>
+        </w:rPr>
+        <w:t>"</w:t>
+      </w:r>
+      <w:r>
+        <w:rPr>
+          <w:rFonts w:ascii="inherit" w:eastAsia="inherit" w:hAnsi="inherit" w:cs="inherit"/>
+          <w:sz w:val="20"/>
+          <w:shd w:val="clear" w:color="auto" w:fill="FFFFFF"/>
+        </w:rPr>
+        <w:t xml:space="preserve"> (with score)</w:t>
       </w:r>
     </w:p>
     <w:p>

</xml_diff>